<commit_message>
add photo for Nikola
</commit_message>
<xml_diff>
--- a/presentation/IMDB Reviews_ Sentiment Analysis.docx
+++ b/presentation/IMDB Reviews_ Sentiment Analysis.docx
@@ -90,16 +90,16 @@
                 <w:noProof/>
               </w:rPr>
               <w:drawing>
-                <wp:anchor distT="0" distB="0" distL="0" distR="0" simplePos="0" relativeHeight="251658240" behindDoc="0" locked="0" layoutInCell="1" hidden="0" allowOverlap="1" wp14:anchorId="6C40084E" wp14:editId="6F8B8AAD">
+                <wp:anchor distT="0" distB="0" distL="0" distR="0" simplePos="0" relativeHeight="251658240" behindDoc="0" locked="0" layoutInCell="1" hidden="0" allowOverlap="1" wp14:anchorId="6C40084E" wp14:editId="5AD07460">
                   <wp:simplePos x="0" y="0"/>
                   <wp:positionH relativeFrom="column">
-                    <wp:posOffset>2330132</wp:posOffset>
+                    <wp:posOffset>273685</wp:posOffset>
                   </wp:positionH>
                   <wp:positionV relativeFrom="paragraph">
-                    <wp:posOffset>635</wp:posOffset>
+                    <wp:posOffset>2540</wp:posOffset>
                   </wp:positionV>
-                  <wp:extent cx="1459865" cy="1515110"/>
-                  <wp:effectExtent l="0" t="0" r="0" b="0"/>
+                  <wp:extent cx="1592580" cy="1752600"/>
+                  <wp:effectExtent l="0" t="0" r="7620" b="0"/>
                   <wp:wrapSquare wrapText="bothSides" distT="0" distB="0" distL="0" distR="0"/>
                   <wp:docPr id="4" name="image3.png"/>
                   <wp:cNvGraphicFramePr/>
@@ -107,29 +107,46 @@
                     <a:graphicData uri="http://schemas.openxmlformats.org/drawingml/2006/picture">
                       <pic:pic xmlns:pic="http://schemas.openxmlformats.org/drawingml/2006/picture">
                         <pic:nvPicPr>
-                          <pic:cNvPr id="0" name="image3.png"/>
+                          <pic:cNvPr id="4" name="image3.png"/>
                           <pic:cNvPicPr preferRelativeResize="0"/>
                         </pic:nvPicPr>
-                        <pic:blipFill>
-                          <a:blip r:embed="rId5"/>
-                          <a:srcRect/>
-                          <a:stretch>
-                            <a:fillRect/>
-                          </a:stretch>
+                        <pic:blipFill rotWithShape="1">
+                          <a:blip r:embed="rId5" cstate="print">
+                            <a:extLst>
+                              <a:ext uri="{28A0092B-C50C-407E-A947-70E740481C1C}">
+                                <a14:useLocalDpi xmlns:a14="http://schemas.microsoft.com/office/drawing/2010/main" val="0"/>
+                              </a:ext>
+                            </a:extLst>
+                          </a:blip>
+                          <a:srcRect b="17494"/>
+                          <a:stretch/>
                         </pic:blipFill>
-                        <pic:spPr>
+                        <pic:spPr bwMode="auto">
                           <a:xfrm>
                             <a:off x="0" y="0"/>
-                            <a:ext cx="1459865" cy="1515110"/>
+                            <a:ext cx="1592580" cy="1752600"/>
                           </a:xfrm>
                           <a:prstGeom prst="rect">
                             <a:avLst/>
                           </a:prstGeom>
-                          <a:ln/>
+                          <a:ln>
+                            <a:noFill/>
+                          </a:ln>
+                          <a:extLst>
+                            <a:ext uri="{53640926-AAD7-44D8-BBD7-CCE9431645EC}">
+                              <a14:shadowObscured xmlns:a14="http://schemas.microsoft.com/office/drawing/2010/main"/>
+                            </a:ext>
+                          </a:extLst>
                         </pic:spPr>
                       </pic:pic>
                     </a:graphicData>
                   </a:graphic>
+                  <wp14:sizeRelH relativeFrom="margin">
+                    <wp14:pctWidth>0</wp14:pctWidth>
+                  </wp14:sizeRelH>
+                  <wp14:sizeRelV relativeFrom="margin">
+                    <wp14:pctHeight>0</wp14:pctHeight>
+                  </wp14:sizeRelV>
                 </wp:anchor>
               </w:drawing>
             </w:r>
@@ -253,9 +270,9 @@
                 <w:bdr w:val="none" w:sz="0" w:space="0" w:color="auto" w:frame="1"/>
               </w:rPr>
               <w:drawing>
-                <wp:inline distT="0" distB="0" distL="0" distR="0" wp14:anchorId="3F3AC470" wp14:editId="4C8EC465">
-                  <wp:extent cx="1403883" cy="1456006"/>
-                  <wp:effectExtent l="0" t="0" r="6350" b="0"/>
+                <wp:inline distT="0" distB="0" distL="0" distR="0" wp14:anchorId="3F3AC470" wp14:editId="57F7DC6F">
+                  <wp:extent cx="1689861" cy="1752600"/>
+                  <wp:effectExtent l="0" t="0" r="5715" b="0"/>
                   <wp:docPr id="349769205" name="Picture 1"/>
                   <wp:cNvGraphicFramePr>
                     <a:graphicFrameLocks xmlns:a="http://schemas.openxmlformats.org/drawingml/2006/main" noChangeAspect="1"/>
@@ -283,7 +300,7 @@
                         <pic:spPr bwMode="auto">
                           <a:xfrm>
                             <a:off x="0" y="0"/>
-                            <a:ext cx="1411794" cy="1464210"/>
+                            <a:ext cx="1715436" cy="1779124"/>
                           </a:xfrm>
                           <a:prstGeom prst="rect">
                             <a:avLst/>
@@ -341,18 +358,8 @@
                 <w:sz w:val="22"/>
                 <w:szCs w:val="22"/>
               </w:rPr>
-              <w:t xml:space="preserve">Nikola </w:t>
+              <w:t>Nikola Dobricic</w:t>
             </w:r>
-            <w:proofErr w:type="spellStart"/>
-            <w:r>
-              <w:rPr>
-                <w:rFonts w:ascii="Times New Roman" w:hAnsi="Times New Roman" w:cs="Times New Roman"/>
-                <w:sz w:val="22"/>
-                <w:szCs w:val="22"/>
-              </w:rPr>
-              <w:t>Dobricic</w:t>
-            </w:r>
-            <w:proofErr w:type="spellEnd"/>
           </w:p>
         </w:tc>
         <w:tc>
@@ -1908,25 +1915,7 @@
           <w:sz w:val="22"/>
           <w:szCs w:val="22"/>
         </w:rPr>
-        <w:t xml:space="preserve"> provide no meaningful information: “and</w:t>
-      </w:r>
-      <w:proofErr w:type="gramStart"/>
-      <w:r>
-        <w:rPr>
-          <w:rFonts w:ascii="Times New Roman" w:hAnsi="Times New Roman" w:cs="Times New Roman"/>
-          <w:sz w:val="22"/>
-          <w:szCs w:val="22"/>
-        </w:rPr>
-        <w:t>”,</w:t>
-      </w:r>
-      <w:proofErr w:type="gramEnd"/>
-      <w:r>
-        <w:rPr>
-          <w:rFonts w:ascii="Times New Roman" w:hAnsi="Times New Roman" w:cs="Times New Roman"/>
-          <w:sz w:val="22"/>
-          <w:szCs w:val="22"/>
-        </w:rPr>
-        <w:t xml:space="preserve"> “the”, “him”</w:t>
+        <w:t xml:space="preserve"> provide no meaningful information: “and”, “the”, “him”</w:t>
       </w:r>
     </w:p>
     <w:p>
@@ -6336,6 +6325,7 @@
   <w:style w:type="character" w:default="1" w:styleId="DefaultParagraphFont">
     <w:name w:val="Default Paragraph Font"/>
     <w:uiPriority w:val="1"/>
+    <w:semiHidden/>
     <w:unhideWhenUsed/>
   </w:style>
   <w:style w:type="table" w:default="1" w:styleId="TableNormal">

</xml_diff>